<commit_message>
feat: partial improvements to the report
</commit_message>
<xml_diff>
--- a/informed_economist/informe/informe.docx
+++ b/informed_economist/informe/informe.docx
@@ -110,7 +110,7 @@
         <w:rPr>
           <w:lang w:val="es-CR"/>
         </w:rPr>
-        <w:t>productivos</w:t>
+        <w:t>productivo</w:t>
       </w:r>
       <w:r>
         <w:rPr>
@@ -240,7 +240,24 @@
     </w:p>
     <w:p>
       <w:pPr>
-        <w:rPr>
+        <w:pStyle w:val="ListParagraph"/>
+        <w:rPr>
+          <w:b/>
+          <w:bCs/>
+          <w:lang w:val="es-CR"/>
+        </w:rPr>
+      </w:pPr>
+    </w:p>
+    <w:p>
+      <w:pPr>
+        <w:pStyle w:val="ListParagraph"/>
+        <w:numPr>
+          <w:ilvl w:val="1"/>
+          <w:numId w:val="1"/>
+        </w:numPr>
+        <w:rPr>
+          <w:b/>
+          <w:bCs/>
           <w:lang w:val="es-CR"/>
         </w:rPr>
       </w:pPr>
@@ -253,6 +270,21 @@
     </w:p>
     <w:p>
       <w:pPr>
+        <w:rPr>
+          <w:b/>
+          <w:bCs/>
+          <w:lang w:val="es-CR"/>
+        </w:rPr>
+      </w:pPr>
+      <w:r>
+        <w:rPr>
+          <w:lang w:val="es-CR"/>
+        </w:rPr>
+        <w:t>Para comparar el ritmo de crecimiento económico por administración, se promediaron las tasas de variación interanual del PIB Tendencia Ciclo correspondientes al período en que cada gobierno estuvo en funciones, desde la administración Figueres Olsen (1994–1998) hasta la administración de Rodrigo Chaves Robles (2022–presente).</w:t>
+      </w:r>
+    </w:p>
+    <w:p>
+      <w:pPr>
         <w:jc w:val="center"/>
         <w:rPr>
           <w:b/>
@@ -264,6 +296,7 @@
         <w:rPr>
           <w:b/>
           <w:bCs/>
+          <w:noProof/>
           <w:lang w:val="es-CR"/>
         </w:rPr>
         <w:drawing>
@@ -377,19 +410,6 @@
         <w:rPr>
           <w:lang w:val="es-CR"/>
         </w:rPr>
-        <w:t>Para comparar el ritmo de crecimiento económico por administración, se promediaron las tasas de variación interanual del PIB Tendencia Ciclo correspondientes al período en que cada gobierno estuvo en funciones, desde la administración Figueres Olsen (1994–1998) hasta la administración de Rodrigo Chaves Robles (2022–presente).</w:t>
-      </w:r>
-    </w:p>
-    <w:p>
-      <w:pPr>
-        <w:rPr>
-          <w:lang w:val="es-CR"/>
-        </w:rPr>
-      </w:pPr>
-      <w:r>
-        <w:rPr>
-          <w:lang w:val="es-CR"/>
-        </w:rPr>
         <w:t>Los resultados muestran que las tres administraciones con mayor dinamismo económico han sido:</w:t>
       </w:r>
     </w:p>
@@ -496,13 +516,6 @@
         </w:rPr>
         <w:t>Un punto relevante es que, si bien el choque económico de la pandemia ocurrió durante el gobierno de Carlos Alvarado, la economía ya mostraba un desempeño débil desde antes del COVID-19: en los trimestres previos al inicio de la crisis sanitaria, el crecimiento promedio apenas alcanzaba 2.24%, revelando una desaceleración que antecedía al impacto pandémico.</w:t>
       </w:r>
-    </w:p>
-    <w:p>
-      <w:pPr>
-        <w:rPr>
-          <w:lang w:val="es-CR"/>
-        </w:rPr>
-      </w:pPr>
     </w:p>
     <w:p>
       <w:pPr>
@@ -535,21 +548,85 @@
     </w:p>
     <w:p>
       <w:pPr>
-        <w:rPr>
-          <w:lang w:val="es-CR"/>
-        </w:rPr>
-      </w:pPr>
-      <w:r>
-        <w:rPr>
-          <w:lang w:val="es-CR"/>
-        </w:rPr>
-        <w:t>¿Cuál actividad económica creció más y cuál menos en cada administración?</w:t>
+        <w:pStyle w:val="ListParagraph"/>
+        <w:rPr>
+          <w:b/>
+          <w:bCs/>
+          <w:lang w:val="es-CR"/>
+        </w:rPr>
+      </w:pPr>
+    </w:p>
+    <w:p>
+      <w:pPr>
+        <w:pStyle w:val="ListParagraph"/>
+        <w:numPr>
+          <w:ilvl w:val="1"/>
+          <w:numId w:val="1"/>
+        </w:numPr>
+        <w:rPr>
+          <w:b/>
+          <w:bCs/>
+          <w:lang w:val="es-CR"/>
+        </w:rPr>
+      </w:pPr>
+      <w:r>
+        <w:rPr>
+          <w:lang w:val="es-CR"/>
+        </w:rPr>
+        <w:t>¿Cuál Administración creció más y cuál menos en cada una de las actividades económicas</w:t>
+      </w:r>
+      <w:r>
+        <w:rPr>
+          <w:lang w:val="es-CR"/>
+        </w:rPr>
+        <w:t xml:space="preserve"> de la economía nacional</w:t>
+      </w:r>
+      <w:r>
+        <w:rPr>
+          <w:lang w:val="es-CR"/>
+        </w:rPr>
+        <w:t>?</w:t>
+      </w:r>
+    </w:p>
+    <w:p>
+      <w:pPr>
+        <w:rPr>
+          <w:b/>
+          <w:bCs/>
+          <w:lang w:val="es-CR"/>
+        </w:rPr>
+      </w:pPr>
+      <w:r>
+        <w:rPr>
+          <w:lang w:val="es-CR"/>
+        </w:rPr>
+        <w:t>La</w:t>
+      </w:r>
+      <w:r>
+        <w:rPr>
+          <w:lang w:val="es-CR"/>
+        </w:rPr>
+        <w:t xml:space="preserve"> administración de Miguel Ángel Rodríguez destaca por ser la que registró el mayor número de actividades económicas con el crecimiento promedio más alto, específicamente en Información y Comunicaciones (19.04%), Actividades Profesionales (13.14%), Electricidad, Agua y Saneamiento (6.92%), y Minas y Canteras (4.49%), donde obtuvo el mejor desempeño relativo frente a las demás administraciones. En contraste, la administración de Carlos Alvarado es la que aparece con mayor frecuencia como la de </w:t>
+      </w:r>
+      <w:r>
+        <w:rPr>
+          <w:lang w:val="es-CR"/>
+        </w:rPr>
+        <w:t>peor</w:t>
+      </w:r>
+      <w:r>
+        <w:rPr>
+          <w:lang w:val="es-CR"/>
+        </w:rPr>
+        <w:t xml:space="preserve"> crecimiento promedio, ubicándose en la última posición en sectores como Construcción (–2.47%), Minas y Canteras (–1.11%), Agricultura (0.22%), Inmobiliario (1.30%), Enseñanza, Salud y Asistencia Social (2.14%), Información y Comunicaciones (3.43%) y Actividades Profesionales (4.30%).</w:t>
       </w:r>
     </w:p>
     <w:p>
       <w:pPr>
         <w:jc w:val="center"/>
         <w:rPr>
+          <w:b/>
+          <w:bCs/>
           <w:lang w:val="es-CR"/>
         </w:rPr>
       </w:pPr>
@@ -583,24 +660,27 @@
           <w:bCs/>
           <w:lang w:val="es-CR"/>
         </w:rPr>
-        <w:t>Actividad con Mayor y Menor Dinamismo por Administración</w:t>
-      </w:r>
-    </w:p>
-    <w:p>
-      <w:pPr>
-        <w:rPr>
-          <w:lang w:val="es-CR"/>
-        </w:rPr>
-      </w:pPr>
-      <w:r>
-        <w:rPr>
+        <w:t>Administraciones más y menos dinámicas por Actividad Económica</w:t>
+      </w:r>
+      <w:r>
+        <w:rPr>
+          <w:b/>
+          <w:bCs/>
           <w:lang w:val="es-CR"/>
         </w:rPr>
         <w:drawing>
-          <wp:inline distT="0" distB="0" distL="0" distR="0" wp14:anchorId="3D96E93D" wp14:editId="4502FF28">
-            <wp:extent cx="5943600" cy="2641600"/>
-            <wp:effectExtent l="0" t="0" r="0" b="6350"/>
-            <wp:docPr id="117665257" name="Picture 1" descr="A graph with colorful lines&#10;&#10;AI-generated content may be incorrect."/>
+          <wp:anchor distT="0" distB="0" distL="114300" distR="114300" simplePos="0" relativeHeight="251660288" behindDoc="0" locked="0" layoutInCell="1" allowOverlap="1" wp14:anchorId="1B3C67BC" wp14:editId="436BDC91">
+            <wp:simplePos x="0" y="0"/>
+            <wp:positionH relativeFrom="margin">
+              <wp:posOffset>15240</wp:posOffset>
+            </wp:positionH>
+            <wp:positionV relativeFrom="paragraph">
+              <wp:posOffset>255905</wp:posOffset>
+            </wp:positionV>
+            <wp:extent cx="5943600" cy="3595370"/>
+            <wp:effectExtent l="0" t="0" r="0" b="5080"/>
+            <wp:wrapTopAndBottom/>
+            <wp:docPr id="2106597200" name="Picture 1" descr="A graph with colorful lines and dots&#10;&#10;AI-generated content may be incorrect."/>
             <wp:cNvGraphicFramePr>
               <a:graphicFrameLocks xmlns:a="http://schemas.openxmlformats.org/drawingml/2006/main" noChangeAspect="1"/>
             </wp:cNvGraphicFramePr>
@@ -608,11 +688,17 @@
               <a:graphicData uri="http://schemas.openxmlformats.org/drawingml/2006/picture">
                 <pic:pic xmlns:pic="http://schemas.openxmlformats.org/drawingml/2006/picture">
                   <pic:nvPicPr>
-                    <pic:cNvPr id="117665257" name="Picture 1" descr="A graph with colorful lines&#10;&#10;AI-generated content may be incorrect."/>
+                    <pic:cNvPr id="2106597200" name="Picture 1" descr="A graph with colorful lines and dots&#10;&#10;AI-generated content may be incorrect."/>
                     <pic:cNvPicPr/>
                   </pic:nvPicPr>
                   <pic:blipFill>
-                    <a:blip r:embed="rId6"/>
+                    <a:blip r:embed="rId6">
+                      <a:extLst>
+                        <a:ext uri="{28A0092B-C50C-407E-A947-70E740481C1C}">
+                          <a14:useLocalDpi xmlns:a14="http://schemas.microsoft.com/office/drawing/2010/main" val="0"/>
+                        </a:ext>
+                      </a:extLst>
+                    </a:blip>
                     <a:stretch>
                       <a:fillRect/>
                     </a:stretch>
@@ -620,7 +706,7 @@
                   <pic:spPr>
                     <a:xfrm>
                       <a:off x="0" y="0"/>
-                      <a:ext cx="5943600" cy="2641600"/>
+                      <a:ext cx="5943600" cy="3595370"/>
                     </a:xfrm>
                     <a:prstGeom prst="rect">
                       <a:avLst/>
@@ -629,23 +715,35 @@
                 </pic:pic>
               </a:graphicData>
             </a:graphic>
-          </wp:inline>
+          </wp:anchor>
         </w:drawing>
       </w:r>
     </w:p>
     <w:p>
       <w:pPr>
         <w:jc w:val="center"/>
-        <w:rPr>
-          <w:lang w:val="es-CR"/>
-        </w:rPr>
-      </w:pPr>
-      <w:r>
         <w:rPr>
           <w:sz w:val="16"/>
           <w:szCs w:val="16"/>
           <w:lang w:val="es-CR"/>
         </w:rPr>
+      </w:pPr>
+    </w:p>
+    <w:p>
+      <w:pPr>
+        <w:jc w:val="center"/>
+        <w:rPr>
+          <w:b/>
+          <w:bCs/>
+          <w:lang w:val="es-CR"/>
+        </w:rPr>
+      </w:pPr>
+      <w:r>
+        <w:rPr>
+          <w:sz w:val="16"/>
+          <w:szCs w:val="16"/>
+          <w:lang w:val="es-CR"/>
+        </w:rPr>
         <w:t>Fuente: elaboración propia con datos del BCCR</w:t>
       </w:r>
     </w:p>
@@ -659,6 +757,410 @@
         <w:rPr>
           <w:lang w:val="es-CR"/>
         </w:rPr>
+        <w:t>En Agricultura, Silvicultura y Pesca, la administración Olsen registró el mayor crecimiento promedio (5.85%), mientras que Alvarado mostró el desempeño más débil (0.22%).</w:t>
+      </w:r>
+    </w:p>
+    <w:p>
+      <w:pPr>
+        <w:rPr>
+          <w:lang w:val="es-CR"/>
+        </w:rPr>
+      </w:pPr>
+      <w:r>
+        <w:rPr>
+          <w:lang w:val="es-CR"/>
+        </w:rPr>
+        <w:t>En Minas y Canteras, el mayor dinamismo correspondió a Rodríguez (4.49%), en contraste con Alvarado, que presentó una caída promedio de –1.11%.</w:t>
+      </w:r>
+    </w:p>
+    <w:p>
+      <w:pPr>
+        <w:rPr>
+          <w:lang w:val="es-CR"/>
+        </w:rPr>
+      </w:pPr>
+      <w:r>
+        <w:rPr>
+          <w:lang w:val="es-CR"/>
+        </w:rPr>
+        <w:t>Para Manufactura, la administración Chaves lideró con 6.91%, mientras que Arias tuvo el menor resultado (–0.39%).</w:t>
+      </w:r>
+    </w:p>
+    <w:p>
+      <w:pPr>
+        <w:rPr>
+          <w:lang w:val="es-CR"/>
+        </w:rPr>
+      </w:pPr>
+      <w:r>
+        <w:rPr>
+          <w:lang w:val="es-CR"/>
+        </w:rPr>
+        <w:lastRenderedPageBreak/>
+        <w:t>En Electricidad, Agua y Saneamiento, la administración de Rodríguez destacó con 6.92%, siendo Chinchilla la administración con menor desempeño (–1.13%).</w:t>
+      </w:r>
+    </w:p>
+    <w:p>
+      <w:pPr>
+        <w:rPr>
+          <w:lang w:val="es-CR"/>
+        </w:rPr>
+      </w:pPr>
+      <w:r>
+        <w:rPr>
+          <w:lang w:val="es-CR"/>
+        </w:rPr>
+        <w:t>El sector Construcción tuvo su punto máximo durante el gobierno de Arias (9.75%) y el mínimo con Alvarado (–2.47%).</w:t>
+      </w:r>
+    </w:p>
+    <w:p>
+      <w:pPr>
+        <w:rPr>
+          <w:lang w:val="es-CR"/>
+        </w:rPr>
+      </w:pPr>
+      <w:r>
+        <w:rPr>
+          <w:lang w:val="es-CR"/>
+        </w:rPr>
+        <w:t>En Comercio, la administración Chinchilla logró el mayor crecimiento promedio (5.37%), mientras que Rodríguez registró el más bajo (0.69%).</w:t>
+      </w:r>
+    </w:p>
+    <w:p>
+      <w:pPr>
+        <w:rPr>
+          <w:lang w:val="es-CR"/>
+        </w:rPr>
+      </w:pPr>
+      <w:r>
+        <w:rPr>
+          <w:lang w:val="es-CR"/>
+        </w:rPr>
+        <w:t>En Transporte y Almacenamiento, el mejor resultado se observó bajo Chaves (6.75%) y el peor durante Olsen (–2.77%).</w:t>
+      </w:r>
+    </w:p>
+    <w:p>
+      <w:pPr>
+        <w:rPr>
+          <w:lang w:val="es-CR"/>
+        </w:rPr>
+      </w:pPr>
+      <w:r>
+        <w:rPr>
+          <w:lang w:val="es-CR"/>
+        </w:rPr>
+        <w:t>El sector Hoteles y Restaurantes alcanzó su mayor dinamismo con Chinchilla (7.08%), mientras que Olsen mostró la menor expansión (2.14%).</w:t>
+      </w:r>
+    </w:p>
+    <w:p>
+      <w:pPr>
+        <w:rPr>
+          <w:lang w:val="es-CR"/>
+        </w:rPr>
+      </w:pPr>
+      <w:r>
+        <w:rPr>
+          <w:lang w:val="es-CR"/>
+        </w:rPr>
+        <w:t>En Información y Comunicaciones, sobresale el crecimiento excepcional bajo Rodríguez (19.04%), mientras que Alvarado tuvo la tasa más baja (3.43%).</w:t>
+      </w:r>
+    </w:p>
+    <w:p>
+      <w:pPr>
+        <w:rPr>
+          <w:lang w:val="es-CR"/>
+        </w:rPr>
+      </w:pPr>
+      <w:r>
+        <w:rPr>
+          <w:lang w:val="es-CR"/>
+        </w:rPr>
+        <w:t>En Financieras y Seguros, la mayor expansión ocurrió durante la administración Arias (14.38%), en contraste con la de Chaves (3.93%).</w:t>
+      </w:r>
+    </w:p>
+    <w:p>
+      <w:pPr>
+        <w:rPr>
+          <w:lang w:val="es-CR"/>
+        </w:rPr>
+      </w:pPr>
+      <w:r>
+        <w:rPr>
+          <w:lang w:val="es-CR"/>
+        </w:rPr>
+        <w:t>El sector Inmobiliario alcanzó su punto más alto con Olsen (12.63%) y el más bajo con Alvarado (1.30%).</w:t>
+      </w:r>
+    </w:p>
+    <w:p>
+      <w:pPr>
+        <w:rPr>
+          <w:lang w:val="es-CR"/>
+        </w:rPr>
+      </w:pPr>
+      <w:r>
+        <w:rPr>
+          <w:lang w:val="es-CR"/>
+        </w:rPr>
+        <w:t>En Actividades Profesionales, la administración Rodríguez lideró con 13.14%, siendo Alvarado la de menor resultado (4.30%).</w:t>
+      </w:r>
+    </w:p>
+    <w:p>
+      <w:pPr>
+        <w:rPr>
+          <w:lang w:val="es-CR"/>
+        </w:rPr>
+      </w:pPr>
+      <w:r>
+        <w:rPr>
+          <w:lang w:val="es-CR"/>
+        </w:rPr>
+        <w:t>Para Administración Pública, la mayor tasa provino de Arias (3.28%), mientras que Olsen registró el valor mínimo (0.10%).</w:t>
+      </w:r>
+    </w:p>
+    <w:p>
+      <w:pPr>
+        <w:rPr>
+          <w:lang w:val="es-CR"/>
+        </w:rPr>
+      </w:pPr>
+      <w:r>
+        <w:rPr>
+          <w:lang w:val="es-CR"/>
+        </w:rPr>
+        <w:t>En Enseñanza, Salud y Asistencia Social, Olsen nuevamente tuvo el mejor desempeño (4.06%) frente a Alvarado, que obtuvo la menor tasa (2.14%).</w:t>
+      </w:r>
+    </w:p>
+    <w:p>
+      <w:pPr>
+        <w:rPr>
+          <w:lang w:val="es-CR"/>
+        </w:rPr>
+      </w:pPr>
+      <w:r>
+        <w:rPr>
+          <w:lang w:val="es-CR"/>
+        </w:rPr>
+        <w:t>Finalmente, en Otras Actividades, el liderazgo correspondió a Chinchilla (6.77%) y el menor crecimiento se registró en la administración Olsen (–0.72%).</w:t>
+      </w:r>
+    </w:p>
+    <w:p>
+      <w:pPr>
+        <w:rPr>
+          <w:lang w:val="es-CR"/>
+        </w:rPr>
+      </w:pPr>
+    </w:p>
+    <w:p>
+      <w:pPr>
+        <w:rPr>
+          <w:lang w:val="es-CR"/>
+        </w:rPr>
+      </w:pPr>
+    </w:p>
+    <w:p>
+      <w:pPr>
+        <w:rPr>
+          <w:lang w:val="es-CR"/>
+        </w:rPr>
+      </w:pPr>
+    </w:p>
+    <w:p>
+      <w:pPr>
+        <w:rPr>
+          <w:lang w:val="es-CR"/>
+        </w:rPr>
+      </w:pPr>
+    </w:p>
+    <w:p>
+      <w:pPr>
+        <w:rPr>
+          <w:lang w:val="es-CR"/>
+        </w:rPr>
+      </w:pPr>
+    </w:p>
+    <w:p>
+      <w:pPr>
+        <w:rPr>
+          <w:lang w:val="es-CR"/>
+        </w:rPr>
+      </w:pPr>
+    </w:p>
+    <w:p>
+      <w:pPr>
+        <w:rPr>
+          <w:lang w:val="es-CR"/>
+        </w:rPr>
+      </w:pPr>
+    </w:p>
+    <w:p>
+      <w:pPr>
+        <w:rPr>
+          <w:lang w:val="es-CR"/>
+        </w:rPr>
+      </w:pPr>
+    </w:p>
+    <w:p>
+      <w:pPr>
+        <w:rPr>
+          <w:lang w:val="es-CR"/>
+        </w:rPr>
+      </w:pPr>
+    </w:p>
+    <w:p>
+      <w:pPr>
+        <w:pStyle w:val="ListParagraph"/>
+        <w:numPr>
+          <w:ilvl w:val="1"/>
+          <w:numId w:val="1"/>
+        </w:numPr>
+        <w:rPr>
+          <w:b/>
+          <w:bCs/>
+          <w:lang w:val="es-CR"/>
+        </w:rPr>
+      </w:pPr>
+      <w:r>
+        <w:rPr>
+          <w:lang w:val="es-CR"/>
+        </w:rPr>
+        <w:lastRenderedPageBreak/>
+        <w:t>¿Cuál actividad económica creció más y cuál menos en cada administración?</w:t>
+      </w:r>
+    </w:p>
+    <w:p>
+      <w:pPr>
+        <w:jc w:val="center"/>
+        <w:rPr>
+          <w:b/>
+          <w:bCs/>
+          <w:lang w:val="es-CR"/>
+        </w:rPr>
+      </w:pPr>
+      <w:r>
+        <w:rPr>
+          <w:b/>
+          <w:bCs/>
+          <w:lang w:val="es-CR"/>
+        </w:rPr>
+        <w:drawing>
+          <wp:anchor distT="0" distB="0" distL="114300" distR="114300" simplePos="0" relativeHeight="251661312" behindDoc="0" locked="0" layoutInCell="1" allowOverlap="1" wp14:anchorId="49E83CCF" wp14:editId="500AB8D6">
+            <wp:simplePos x="0" y="0"/>
+            <wp:positionH relativeFrom="margin">
+              <wp:align>right</wp:align>
+            </wp:positionH>
+            <wp:positionV relativeFrom="paragraph">
+              <wp:posOffset>213360</wp:posOffset>
+            </wp:positionV>
+            <wp:extent cx="5943600" cy="2595245"/>
+            <wp:effectExtent l="0" t="0" r="0" b="0"/>
+            <wp:wrapTopAndBottom/>
+            <wp:docPr id="1858015819" name="Picture 1" descr="A graph with colorful lines&#10;&#10;AI-generated content may be incorrect."/>
+            <wp:cNvGraphicFramePr>
+              <a:graphicFrameLocks xmlns:a="http://schemas.openxmlformats.org/drawingml/2006/main" noChangeAspect="1"/>
+            </wp:cNvGraphicFramePr>
+            <a:graphic xmlns:a="http://schemas.openxmlformats.org/drawingml/2006/main">
+              <a:graphicData uri="http://schemas.openxmlformats.org/drawingml/2006/picture">
+                <pic:pic xmlns:pic="http://schemas.openxmlformats.org/drawingml/2006/picture">
+                  <pic:nvPicPr>
+                    <pic:cNvPr id="1858015819" name="Picture 1" descr="A graph with colorful lines&#10;&#10;AI-generated content may be incorrect."/>
+                    <pic:cNvPicPr/>
+                  </pic:nvPicPr>
+                  <pic:blipFill>
+                    <a:blip r:embed="rId7">
+                      <a:extLst>
+                        <a:ext uri="{28A0092B-C50C-407E-A947-70E740481C1C}">
+                          <a14:useLocalDpi xmlns:a14="http://schemas.microsoft.com/office/drawing/2010/main" val="0"/>
+                        </a:ext>
+                      </a:extLst>
+                    </a:blip>
+                    <a:stretch>
+                      <a:fillRect/>
+                    </a:stretch>
+                  </pic:blipFill>
+                  <pic:spPr>
+                    <a:xfrm>
+                      <a:off x="0" y="0"/>
+                      <a:ext cx="5943600" cy="2595245"/>
+                    </a:xfrm>
+                    <a:prstGeom prst="rect">
+                      <a:avLst/>
+                    </a:prstGeom>
+                  </pic:spPr>
+                </pic:pic>
+              </a:graphicData>
+            </a:graphic>
+          </wp:anchor>
+        </w:drawing>
+      </w:r>
+      <w:r>
+        <w:rPr>
+          <w:b/>
+          <w:bCs/>
+          <w:lang w:val="es-CR"/>
+        </w:rPr>
+        <w:t xml:space="preserve">Gráfico </w:t>
+      </w:r>
+      <w:r>
+        <w:rPr>
+          <w:b/>
+          <w:bCs/>
+          <w:lang w:val="es-CR"/>
+        </w:rPr>
+        <w:t>2</w:t>
+      </w:r>
+      <w:r>
+        <w:rPr>
+          <w:b/>
+          <w:bCs/>
+          <w:lang w:val="es-CR"/>
+        </w:rPr>
+        <w:t xml:space="preserve">: </w:t>
+      </w:r>
+      <w:r>
+        <w:rPr>
+          <w:b/>
+          <w:bCs/>
+          <w:lang w:val="es-CR"/>
+        </w:rPr>
+        <w:t>Actividad con Mayor y Menor Dinamismo por Administración</w:t>
+      </w:r>
+    </w:p>
+    <w:p>
+      <w:pPr>
+        <w:jc w:val="center"/>
+        <w:rPr>
+          <w:sz w:val="16"/>
+          <w:szCs w:val="16"/>
+          <w:lang w:val="es-CR"/>
+        </w:rPr>
+      </w:pPr>
+    </w:p>
+    <w:p>
+      <w:pPr>
+        <w:jc w:val="center"/>
+        <w:rPr>
+          <w:lang w:val="es-CR"/>
+        </w:rPr>
+      </w:pPr>
+      <w:r>
+        <w:rPr>
+          <w:sz w:val="16"/>
+          <w:szCs w:val="16"/>
+          <w:lang w:val="es-CR"/>
+        </w:rPr>
+        <w:t>Fuente: elaboración propia con datos del BCCR</w:t>
+      </w:r>
+    </w:p>
+    <w:p>
+      <w:pPr>
+        <w:rPr>
+          <w:lang w:val="es-CR"/>
+        </w:rPr>
+      </w:pPr>
+      <w:r>
+        <w:rPr>
+          <w:lang w:val="es-CR"/>
+        </w:rPr>
         <w:t>Durante la administración de Óscar Arias (2006–2010), el mayor crecimiento provino del sector de Servicios Financieros y Seguros, con un incremento promedio cercano al 14.4%. En contraste, Manufactura registró la menor variación, con una ligera caída del –0.39%.</w:t>
       </w:r>
     </w:p>
@@ -737,20 +1239,20 @@
         <w:rPr>
           <w:lang w:val="es-CR"/>
         </w:rPr>
+        <w:t>Durante el gobierno de Luis Guillermo Solís (2014–2018), Información y Comunicaciones volvió a ser la actividad con mayor crecimiento (10.00%), mientras que Administración Pública registró la menor variación (1.14%).</w:t>
+      </w:r>
+    </w:p>
+    <w:p>
+      <w:pPr>
+        <w:rPr>
+          <w:lang w:val="es-CR"/>
+        </w:rPr>
+      </w:pPr>
+      <w:r>
+        <w:rPr>
+          <w:lang w:val="es-CR"/>
+        </w:rPr>
         <w:lastRenderedPageBreak/>
-        <w:t>Durante el gobierno de Luis Guillermo Solís (2014–2018), Información y Comunicaciones volvió a ser la actividad con mayor crecimiento (10.00%), mientras que Administración Pública registró la menor variación (1.14%).</w:t>
-      </w:r>
-    </w:p>
-    <w:p>
-      <w:pPr>
-        <w:rPr>
-          <w:lang w:val="es-CR"/>
-        </w:rPr>
-      </w:pPr>
-      <w:r>
-        <w:rPr>
-          <w:lang w:val="es-CR"/>
-        </w:rPr>
         <w:t>Finalmente, en la administración de Carlos Alvarado (2018–2022), Manufactura fue la actividad con mejor desempeño, con un crecimiento del 6.90%, mientras que Construcción presentó una contracción significativa de –2.47%.</w:t>
       </w:r>
     </w:p>
@@ -865,7 +1367,7 @@
         <w:rFonts w:hint="default"/>
       </w:rPr>
     </w:lvl>
-    <w:lvl w:ilvl="1" w:tplc="140A0019" w:tentative="1">
+    <w:lvl w:ilvl="1" w:tplc="140A0019">
       <w:start w:val="1"/>
       <w:numFmt w:val="lowerLetter"/>
       <w:lvlText w:val="%2."/>

</xml_diff>